<commit_message>
modification d'une image montrant les commits par une autre plus représentative
</commit_message>
<xml_diff>
--- a/doc/Preuves.docx
+++ b/doc/Preuves.docx
@@ -2696,15 +2696,7 @@
             <w:bookmarkStart w:id="10" w:name="_Toc99295065"/>
             <w:r>
               <w:lastRenderedPageBreak/>
-              <w:t xml:space="preserve">Je sais faire des vues xml en utilisant </w:t>
-            </w:r>
-            <w:proofErr w:type="spellStart"/>
-            <w:r>
-              <w:t>layouts</w:t>
-            </w:r>
-            <w:proofErr w:type="spellEnd"/>
-            <w:r>
-              <w:t xml:space="preserve"> et composants adéquats</w:t>
+              <w:t>Je sais faire des vues xml en utilisant layouts et composants adéquats</w:t>
             </w:r>
             <w:bookmarkEnd w:id="10"/>
             <w:r>
@@ -3199,15 +3191,7 @@
             <w:bookmarkStart w:id="15" w:name="_Toc99295070"/>
             <w:r>
               <w:lastRenderedPageBreak/>
-              <w:t xml:space="preserve">Je sais utiliser le </w:t>
-            </w:r>
-            <w:proofErr w:type="spellStart"/>
-            <w:r>
-              <w:t>findViewById</w:t>
-            </w:r>
-            <w:proofErr w:type="spellEnd"/>
-            <w:r>
-              <w:t xml:space="preserve"> à bon escient</w:t>
+              <w:t>Je sais utiliser le findViewById à bon escient</w:t>
             </w:r>
             <w:bookmarkEnd w:id="15"/>
             <w:r>
@@ -3952,10 +3936,10 @@
                 <w:noProof/>
               </w:rPr>
               <w:drawing>
-                <wp:inline distT="0" distB="0" distL="0" distR="0" wp14:anchorId="092DC58E" wp14:editId="3C008F49">
-                  <wp:extent cx="5448300" cy="2764155"/>
-                  <wp:effectExtent l="0" t="0" r="0" b="0"/>
-                  <wp:docPr id="16" name="Image 16"/>
+                <wp:inline distT="0" distB="0" distL="0" distR="0" wp14:anchorId="50A568B2" wp14:editId="74AE53F8">
+                  <wp:extent cx="6412230" cy="2797810"/>
+                  <wp:effectExtent l="0" t="0" r="7620" b="2540"/>
+                  <wp:docPr id="7" name="Picture 7"/>
                   <wp:cNvGraphicFramePr>
                     <a:graphicFrameLocks xmlns:a="http://schemas.openxmlformats.org/drawingml/2006/main" noChangeAspect="1"/>
                   </wp:cNvGraphicFramePr>
@@ -3975,7 +3959,7 @@
                         <pic:spPr>
                           <a:xfrm>
                             <a:off x="0" y="0"/>
-                            <a:ext cx="5448300" cy="2764155"/>
+                            <a:ext cx="6412230" cy="2797810"/>
                           </a:xfrm>
                           <a:prstGeom prst="rect">
                             <a:avLst/>
@@ -4231,15 +4215,7 @@
             </w:pPr>
             <w:bookmarkStart w:id="26" w:name="_Toc99295081"/>
             <w:r>
-              <w:t xml:space="preserve">Je sais développer un jeu intégrant une boucle de jeu </w:t>
-            </w:r>
-            <w:proofErr w:type="spellStart"/>
-            <w:r>
-              <w:t>threadée</w:t>
-            </w:r>
-            <w:proofErr w:type="spellEnd"/>
-            <w:r>
-              <w:t xml:space="preserve"> observable.</w:t>
+              <w:t>Je sais développer un jeu intégrant une boucle de jeu threadée observable.</w:t>
             </w:r>
             <w:bookmarkEnd w:id="26"/>
             <w:r>
@@ -4366,15 +4342,7 @@
             </w:pPr>
             <w:bookmarkStart w:id="27" w:name="_Toc99295082"/>
             <w:r>
-              <w:t xml:space="preserve">Je sais développer un jeu graphique sans utiliser de </w:t>
-            </w:r>
-            <w:proofErr w:type="spellStart"/>
-            <w:r>
-              <w:t>SurfaceView</w:t>
-            </w:r>
-            <w:proofErr w:type="spellEnd"/>
-            <w:r>
-              <w:t>.</w:t>
+              <w:t>Je sais développer un jeu graphique sans utiliser de SurfaceView.</w:t>
             </w:r>
             <w:bookmarkEnd w:id="27"/>
             <w:r>
@@ -4394,23 +4362,7 @@
                 <w:sz w:val="22"/>
                 <w:szCs w:val="22"/>
               </w:rPr>
-              <w:t xml:space="preserve">Aucune utilisation de </w:t>
-            </w:r>
-            <w:proofErr w:type="spellStart"/>
-            <w:r>
-              <w:rPr>
-                <w:sz w:val="22"/>
-                <w:szCs w:val="22"/>
-              </w:rPr>
-              <w:t>SurfaceView</w:t>
-            </w:r>
-            <w:proofErr w:type="spellEnd"/>
-            <w:r>
-              <w:rPr>
-                <w:sz w:val="22"/>
-                <w:szCs w:val="22"/>
-              </w:rPr>
-              <w:t xml:space="preserve"> n’a été utilisée dans le code source de notre projet</w:t>
+              <w:t>Aucune utilisation de SurfaceView n’a été utilisée dans le code source de notre projet</w:t>
             </w:r>
           </w:p>
         </w:tc>
@@ -4692,15 +4644,7 @@
               <w:sz w:val="20"/>
               <w:szCs w:val="20"/>
             </w:rPr>
-            <w:t>Fichier de preuves des compétences</w:t>
-          </w:r>
-          <w:r>
-            <w:rPr>
-              <w:color w:val="960000"/>
-              <w:sz w:val="20"/>
-              <w:szCs w:val="20"/>
-            </w:rPr>
-            <w:t xml:space="preserve"> attendues</w:t>
+            <w:t>Fichier de preuves des compétences attendues</w:t>
           </w:r>
         </w:p>
       </w:tc>

</xml_diff>